<commit_message>
Got reading word doc from GH sorted
</commit_message>
<xml_diff>
--- a/src/lib/test.docx
+++ b/src/lib/test.docx
@@ -7,7 +7,10 @@
         <w:pStyle w:val="Heading1"/>
       </w:pPr>
       <w:r>
-        <w:t>This is example heading</w:t>
+        <w:t xml:space="preserve">This is </w:t>
+      </w:r>
+      <w:r>
+        <w:t>an article about adult care services in [place]</w:t>
       </w:r>
     </w:p>
     <w:p>

</xml_diff>

<commit_message>
Updated test docx in GH browser
Seeing if it will overwrite previous
</commit_message>
<xml_diff>
--- a/src/lib/test.docx
+++ b/src/lib/test.docx
@@ -7,10 +7,13 @@
         <w:pStyle w:val="Heading1"/>
       </w:pPr>
       <w:r>
-        <w:t xml:space="preserve">This is </w:t>
+        <w:t xml:space="preserve">This is an </w:t>
       </w:r>
       <w:r>
-        <w:t>an article about adult care services in [place]</w:t>
+        <w:t xml:space="preserve">updated </w:t>
+      </w:r>
+      <w:r>
+        <w:t>article about adult care services in [place]</w:t>
       </w:r>
     </w:p>
     <w:p>
@@ -78,7 +81,7 @@
       <mc:AlternateContent>
         <mc:Choice Requires="wps">
           <w:drawing>
-            <wp:anchor distT="0" distB="0" distL="0" distR="0" simplePos="0" relativeHeight="251662336" behindDoc="0" locked="0" layoutInCell="1" allowOverlap="1" wp14:anchorId="0DBE50C8" wp14:editId="45F92DC1">
+            <wp:anchor distT="0" distB="0" distL="0" distR="0" simplePos="0" relativeHeight="251662336" behindDoc="0" locked="0" layoutInCell="1" allowOverlap="1" wp14:anchorId="71F8FCFF" wp14:editId="58EA3659">
               <wp:simplePos x="635" y="635"/>
               <wp:positionH relativeFrom="page">
                 <wp:align>center</wp:align>
@@ -86,10 +89,10 @@
               <wp:positionV relativeFrom="page">
                 <wp:align>bottom</wp:align>
               </wp:positionV>
-              <wp:extent cx="459740" cy="370205"/>
+              <wp:extent cx="459740" cy="357505"/>
               <wp:effectExtent l="0" t="0" r="16510" b="0"/>
               <wp:wrapNone/>
-              <wp:docPr id="269902783" name="Text Box 5" descr="OFFICIAL">
+              <wp:docPr id="322225513" name="Text Box 5" descr="OFFICIAL">
                 <a:extLst xmlns:a="http://schemas.openxmlformats.org/drawingml/2006/main">
                   <a:ext uri="{5AE41FA2-C0FF-4470-9BD4-5FADCA87CBE2}">
                     <aclsh:classification xmlns:aclsh="http://schemas.microsoft.com/office/drawing/2020/classificationShape" classificationOutcomeType="ftr"/>
@@ -104,7 +107,7 @@
                     <wps:spPr>
                       <a:xfrm>
                         <a:off x="0" y="0"/>
-                        <a:ext cx="459740" cy="370205"/>
+                        <a:ext cx="459740" cy="357505"/>
                       </a:xfrm>
                       <a:prstGeom prst="rect">
                         <a:avLst/>
@@ -154,11 +157,11 @@
         </mc:Choice>
         <mc:Fallback>
           <w:pict>
-            <v:shapetype w14:anchorId="0DBE50C8" id="_x0000_t202" coordsize="21600,21600" o:spt="202" path="m,l,21600r21600,l21600,xe">
+            <v:shapetype w14:anchorId="71F8FCFF" id="_x0000_t202" coordsize="21600,21600" o:spt="202" path="m,l,21600r21600,l21600,xe">
               <v:stroke joinstyle="miter"/>
               <v:path gradientshapeok="t" o:connecttype="rect"/>
             </v:shapetype>
-            <v:shape id="Text Box 5" o:spid="_x0000_s1028" type="#_x0000_t202" alt="OFFICIAL" style="position:absolute;margin-left:0;margin-top:0;width:36.2pt;height:29.15pt;z-index:251662336;visibility:visible;mso-wrap-style:none;mso-wrap-distance-left:0;mso-wrap-distance-top:0;mso-wrap-distance-right:0;mso-wrap-distance-bottom:0;mso-position-horizontal:center;mso-position-horizontal-relative:page;mso-position-vertical:bottom;mso-position-vertical-relative:page;v-text-anchor:bottom" o:gfxdata="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" filled="f" stroked="f">
+            <v:shape id="Text Box 5" o:spid="_x0000_s1028" type="#_x0000_t202" alt="OFFICIAL" style="position:absolute;margin-left:0;margin-top:0;width:36.2pt;height:28.15pt;z-index:251662336;visibility:visible;mso-wrap-style:none;mso-wrap-distance-left:0;mso-wrap-distance-top:0;mso-wrap-distance-right:0;mso-wrap-distance-bottom:0;mso-position-horizontal:center;mso-position-horizontal-relative:page;mso-position-vertical:bottom;mso-position-vertical-relative:page;v-text-anchor:bottom" o:gfxdata="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" filled="f" stroked="f">
               <v:textbox style="mso-fit-shape-to-text:t" inset="0,0,0,15pt">
                 <w:txbxContent>
                   <w:p>
@@ -208,18 +211,18 @@
       <mc:AlternateContent>
         <mc:Choice Requires="wps">
           <w:drawing>
-            <wp:anchor distT="0" distB="0" distL="0" distR="0" simplePos="0" relativeHeight="251663360" behindDoc="0" locked="0" layoutInCell="1" allowOverlap="1" wp14:anchorId="66DC5CBE" wp14:editId="3EEAC98A">
-              <wp:simplePos x="914400" y="10058400"/>
+            <wp:anchor distT="0" distB="0" distL="0" distR="0" simplePos="0" relativeHeight="251663360" behindDoc="0" locked="0" layoutInCell="1" allowOverlap="1" wp14:anchorId="514AF513" wp14:editId="32E38B3E">
+              <wp:simplePos x="914400" y="10075229"/>
               <wp:positionH relativeFrom="page">
                 <wp:align>center</wp:align>
               </wp:positionH>
               <wp:positionV relativeFrom="page">
                 <wp:align>bottom</wp:align>
               </wp:positionV>
-              <wp:extent cx="459740" cy="370205"/>
+              <wp:extent cx="459740" cy="357505"/>
               <wp:effectExtent l="0" t="0" r="16510" b="0"/>
               <wp:wrapNone/>
-              <wp:docPr id="818633504" name="Text Box 6" descr="OFFICIAL">
+              <wp:docPr id="1941431786" name="Text Box 6" descr="OFFICIAL">
                 <a:extLst xmlns:a="http://schemas.openxmlformats.org/drawingml/2006/main">
                   <a:ext uri="{5AE41FA2-C0FF-4470-9BD4-5FADCA87CBE2}">
                     <aclsh:classification xmlns:aclsh="http://schemas.microsoft.com/office/drawing/2020/classificationShape" classificationOutcomeType="ftr"/>
@@ -234,7 +237,7 @@
                     <wps:spPr>
                       <a:xfrm>
                         <a:off x="0" y="0"/>
-                        <a:ext cx="459740" cy="370205"/>
+                        <a:ext cx="459740" cy="357505"/>
                       </a:xfrm>
                       <a:prstGeom prst="rect">
                         <a:avLst/>
@@ -284,11 +287,11 @@
         </mc:Choice>
         <mc:Fallback>
           <w:pict>
-            <v:shapetype w14:anchorId="66DC5CBE" id="_x0000_t202" coordsize="21600,21600" o:spt="202" path="m,l,21600r21600,l21600,xe">
+            <v:shapetype w14:anchorId="514AF513" id="_x0000_t202" coordsize="21600,21600" o:spt="202" path="m,l,21600r21600,l21600,xe">
               <v:stroke joinstyle="miter"/>
               <v:path gradientshapeok="t" o:connecttype="rect"/>
             </v:shapetype>
-            <v:shape id="Text Box 6" o:spid="_x0000_s1029" type="#_x0000_t202" alt="OFFICIAL" style="position:absolute;margin-left:0;margin-top:0;width:36.2pt;height:29.15pt;z-index:251663360;visibility:visible;mso-wrap-style:none;mso-wrap-distance-left:0;mso-wrap-distance-top:0;mso-wrap-distance-right:0;mso-wrap-distance-bottom:0;mso-position-horizontal:center;mso-position-horizontal-relative:page;mso-position-vertical:bottom;mso-position-vertical-relative:page;v-text-anchor:bottom" o:gfxdata="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" filled="f" stroked="f">
+            <v:shape id="Text Box 6" o:spid="_x0000_s1029" type="#_x0000_t202" alt="OFFICIAL" style="position:absolute;margin-left:0;margin-top:0;width:36.2pt;height:28.15pt;z-index:251663360;visibility:visible;mso-wrap-style:none;mso-wrap-distance-left:0;mso-wrap-distance-top:0;mso-wrap-distance-right:0;mso-wrap-distance-bottom:0;mso-position-horizontal:center;mso-position-horizontal-relative:page;mso-position-vertical:bottom;mso-position-vertical-relative:page;v-text-anchor:bottom" o:gfxdata="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" filled="f" stroked="f">
               <v:textbox style="mso-fit-shape-to-text:t" inset="0,0,0,15pt">
                 <w:txbxContent>
                   <w:p>
@@ -338,7 +341,7 @@
       <mc:AlternateContent>
         <mc:Choice Requires="wps">
           <w:drawing>
-            <wp:anchor distT="0" distB="0" distL="0" distR="0" simplePos="0" relativeHeight="251661312" behindDoc="0" locked="0" layoutInCell="1" allowOverlap="1" wp14:anchorId="11009F6A" wp14:editId="70E44FBE">
+            <wp:anchor distT="0" distB="0" distL="0" distR="0" simplePos="0" relativeHeight="251661312" behindDoc="0" locked="0" layoutInCell="1" allowOverlap="1" wp14:anchorId="2290AD00" wp14:editId="4E5A68D2">
               <wp:simplePos x="635" y="635"/>
               <wp:positionH relativeFrom="page">
                 <wp:align>center</wp:align>
@@ -346,10 +349,10 @@
               <wp:positionV relativeFrom="page">
                 <wp:align>bottom</wp:align>
               </wp:positionV>
-              <wp:extent cx="459740" cy="370205"/>
+              <wp:extent cx="459740" cy="357505"/>
               <wp:effectExtent l="0" t="0" r="16510" b="0"/>
               <wp:wrapNone/>
-              <wp:docPr id="141461345" name="Text Box 4" descr="OFFICIAL">
+              <wp:docPr id="2053260060" name="Text Box 4" descr="OFFICIAL">
                 <a:extLst xmlns:a="http://schemas.openxmlformats.org/drawingml/2006/main">
                   <a:ext uri="{5AE41FA2-C0FF-4470-9BD4-5FADCA87CBE2}">
                     <aclsh:classification xmlns:aclsh="http://schemas.microsoft.com/office/drawing/2020/classificationShape" classificationOutcomeType="ftr"/>
@@ -364,7 +367,7 @@
                     <wps:spPr>
                       <a:xfrm>
                         <a:off x="0" y="0"/>
-                        <a:ext cx="459740" cy="370205"/>
+                        <a:ext cx="459740" cy="357505"/>
                       </a:xfrm>
                       <a:prstGeom prst="rect">
                         <a:avLst/>
@@ -414,11 +417,11 @@
         </mc:Choice>
         <mc:Fallback>
           <w:pict>
-            <v:shapetype w14:anchorId="11009F6A" id="_x0000_t202" coordsize="21600,21600" o:spt="202" path="m,l,21600r21600,l21600,xe">
+            <v:shapetype w14:anchorId="2290AD00" id="_x0000_t202" coordsize="21600,21600" o:spt="202" path="m,l,21600r21600,l21600,xe">
               <v:stroke joinstyle="miter"/>
               <v:path gradientshapeok="t" o:connecttype="rect"/>
             </v:shapetype>
-            <v:shape id="Text Box 4" o:spid="_x0000_s1031" type="#_x0000_t202" alt="OFFICIAL" style="position:absolute;margin-left:0;margin-top:0;width:36.2pt;height:29.15pt;z-index:251661312;visibility:visible;mso-wrap-style:none;mso-wrap-distance-left:0;mso-wrap-distance-top:0;mso-wrap-distance-right:0;mso-wrap-distance-bottom:0;mso-position-horizontal:center;mso-position-horizontal-relative:page;mso-position-vertical:bottom;mso-position-vertical-relative:page;v-text-anchor:bottom" o:gfxdata="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" filled="f" stroked="f">
+            <v:shape id="Text Box 4" o:spid="_x0000_s1031" type="#_x0000_t202" alt="OFFICIAL" style="position:absolute;margin-left:0;margin-top:0;width:36.2pt;height:28.15pt;z-index:251661312;visibility:visible;mso-wrap-style:none;mso-wrap-distance-left:0;mso-wrap-distance-top:0;mso-wrap-distance-right:0;mso-wrap-distance-bottom:0;mso-position-horizontal:center;mso-position-horizontal-relative:page;mso-position-vertical:bottom;mso-position-vertical-relative:page;v-text-anchor:bottom" o:gfxdata="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" filled="f" stroked="f">
               <v:textbox style="mso-fit-shape-to-text:t" inset="0,0,0,15pt">
                 <w:txbxContent>
                   <w:p>
@@ -493,7 +496,7 @@
       <mc:AlternateContent>
         <mc:Choice Requires="wps">
           <w:drawing>
-            <wp:anchor distT="0" distB="0" distL="0" distR="0" simplePos="0" relativeHeight="251659264" behindDoc="0" locked="0" layoutInCell="1" allowOverlap="1" wp14:anchorId="7C5BCCE3" wp14:editId="7F63ACF6">
+            <wp:anchor distT="0" distB="0" distL="0" distR="0" simplePos="0" relativeHeight="251659264" behindDoc="0" locked="0" layoutInCell="1" allowOverlap="1" wp14:anchorId="7DADCF72" wp14:editId="57831FD7">
               <wp:simplePos x="635" y="635"/>
               <wp:positionH relativeFrom="page">
                 <wp:align>center</wp:align>
@@ -501,10 +504,10 @@
               <wp:positionV relativeFrom="page">
                 <wp:align>top</wp:align>
               </wp:positionV>
-              <wp:extent cx="459740" cy="370205"/>
-              <wp:effectExtent l="0" t="0" r="16510" b="10795"/>
+              <wp:extent cx="459740" cy="357505"/>
+              <wp:effectExtent l="0" t="0" r="16510" b="4445"/>
               <wp:wrapNone/>
-              <wp:docPr id="1995301234" name="Text Box 2" descr="OFFICIAL">
+              <wp:docPr id="289322546" name="Text Box 2" descr="OFFICIAL">
                 <a:extLst xmlns:a="http://schemas.openxmlformats.org/drawingml/2006/main">
                   <a:ext uri="{5AE41FA2-C0FF-4470-9BD4-5FADCA87CBE2}">
                     <aclsh:classification xmlns:aclsh="http://schemas.microsoft.com/office/drawing/2020/classificationShape" classificationOutcomeType="hdr"/>
@@ -519,7 +522,7 @@
                     <wps:spPr>
                       <a:xfrm>
                         <a:off x="0" y="0"/>
-                        <a:ext cx="459740" cy="370205"/>
+                        <a:ext cx="459740" cy="357505"/>
                       </a:xfrm>
                       <a:prstGeom prst="rect">
                         <a:avLst/>
@@ -569,11 +572,11 @@
         </mc:Choice>
         <mc:Fallback>
           <w:pict>
-            <v:shapetype w14:anchorId="7C5BCCE3" id="_x0000_t202" coordsize="21600,21600" o:spt="202" path="m,l,21600r21600,l21600,xe">
+            <v:shapetype w14:anchorId="7DADCF72" id="_x0000_t202" coordsize="21600,21600" o:spt="202" path="m,l,21600r21600,l21600,xe">
               <v:stroke joinstyle="miter"/>
               <v:path gradientshapeok="t" o:connecttype="rect"/>
             </v:shapetype>
-            <v:shape id="Text Box 2" o:spid="_x0000_s1026" type="#_x0000_t202" alt="OFFICIAL" style="position:absolute;margin-left:0;margin-top:0;width:36.2pt;height:29.15pt;z-index:251659264;visibility:visible;mso-wrap-style:none;mso-wrap-distance-left:0;mso-wrap-distance-top:0;mso-wrap-distance-right:0;mso-wrap-distance-bottom:0;mso-position-horizontal:center;mso-position-horizontal-relative:page;mso-position-vertical:top;mso-position-vertical-relative:page;v-text-anchor:top" o:gfxdata="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" filled="f" stroked="f">
+            <v:shape id="Text Box 2" o:spid="_x0000_s1026" type="#_x0000_t202" alt="OFFICIAL" style="position:absolute;margin-left:0;margin-top:0;width:36.2pt;height:28.15pt;z-index:251659264;visibility:visible;mso-wrap-style:none;mso-wrap-distance-left:0;mso-wrap-distance-top:0;mso-wrap-distance-right:0;mso-wrap-distance-bottom:0;mso-position-horizontal:center;mso-position-horizontal-relative:page;mso-position-vertical:top;mso-position-vertical-relative:page;v-text-anchor:top" o:gfxdata="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" filled="f" stroked="f">
               <v:textbox style="mso-fit-shape-to-text:t" inset="0,15pt,0,0">
                 <w:txbxContent>
                   <w:p>
@@ -623,18 +626,18 @@
       <mc:AlternateContent>
         <mc:Choice Requires="wps">
           <w:drawing>
-            <wp:anchor distT="0" distB="0" distL="0" distR="0" simplePos="0" relativeHeight="251660288" behindDoc="0" locked="0" layoutInCell="1" allowOverlap="1" wp14:anchorId="5948E51A" wp14:editId="0A4B3AD2">
-              <wp:simplePos x="914400" y="447675"/>
+            <wp:anchor distT="0" distB="0" distL="0" distR="0" simplePos="0" relativeHeight="251660288" behindDoc="0" locked="0" layoutInCell="1" allowOverlap="1" wp14:anchorId="604D2EB1" wp14:editId="27AB8985">
+              <wp:simplePos x="914400" y="448785"/>
               <wp:positionH relativeFrom="page">
                 <wp:align>center</wp:align>
               </wp:positionH>
               <wp:positionV relativeFrom="page">
                 <wp:align>top</wp:align>
               </wp:positionV>
-              <wp:extent cx="459740" cy="370205"/>
-              <wp:effectExtent l="0" t="0" r="16510" b="10795"/>
+              <wp:extent cx="459740" cy="357505"/>
+              <wp:effectExtent l="0" t="0" r="16510" b="4445"/>
               <wp:wrapNone/>
-              <wp:docPr id="1469429085" name="Text Box 3" descr="OFFICIAL">
+              <wp:docPr id="897886232" name="Text Box 3" descr="OFFICIAL">
                 <a:extLst xmlns:a="http://schemas.openxmlformats.org/drawingml/2006/main">
                   <a:ext uri="{5AE41FA2-C0FF-4470-9BD4-5FADCA87CBE2}">
                     <aclsh:classification xmlns:aclsh="http://schemas.microsoft.com/office/drawing/2020/classificationShape" classificationOutcomeType="hdr"/>
@@ -649,7 +652,7 @@
                     <wps:spPr>
                       <a:xfrm>
                         <a:off x="0" y="0"/>
-                        <a:ext cx="459740" cy="370205"/>
+                        <a:ext cx="459740" cy="357505"/>
                       </a:xfrm>
                       <a:prstGeom prst="rect">
                         <a:avLst/>
@@ -699,11 +702,11 @@
         </mc:Choice>
         <mc:Fallback>
           <w:pict>
-            <v:shapetype w14:anchorId="5948E51A" id="_x0000_t202" coordsize="21600,21600" o:spt="202" path="m,l,21600r21600,l21600,xe">
+            <v:shapetype w14:anchorId="604D2EB1" id="_x0000_t202" coordsize="21600,21600" o:spt="202" path="m,l,21600r21600,l21600,xe">
               <v:stroke joinstyle="miter"/>
               <v:path gradientshapeok="t" o:connecttype="rect"/>
             </v:shapetype>
-            <v:shape id="Text Box 3" o:spid="_x0000_s1027" type="#_x0000_t202" alt="OFFICIAL" style="position:absolute;margin-left:0;margin-top:0;width:36.2pt;height:29.15pt;z-index:251660288;visibility:visible;mso-wrap-style:none;mso-wrap-distance-left:0;mso-wrap-distance-top:0;mso-wrap-distance-right:0;mso-wrap-distance-bottom:0;mso-position-horizontal:center;mso-position-horizontal-relative:page;mso-position-vertical:top;mso-position-vertical-relative:page;v-text-anchor:top" o:gfxdata="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" filled="f" stroked="f">
+            <v:shape id="Text Box 3" o:spid="_x0000_s1027" type="#_x0000_t202" alt="OFFICIAL" style="position:absolute;margin-left:0;margin-top:0;width:36.2pt;height:28.15pt;z-index:251660288;visibility:visible;mso-wrap-style:none;mso-wrap-distance-left:0;mso-wrap-distance-top:0;mso-wrap-distance-right:0;mso-wrap-distance-bottom:0;mso-position-horizontal:center;mso-position-horizontal-relative:page;mso-position-vertical:top;mso-position-vertical-relative:page;v-text-anchor:top" o:gfxdata="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" filled="f" stroked="f">
               <v:textbox style="mso-fit-shape-to-text:t" inset="0,15pt,0,0">
                 <w:txbxContent>
                   <w:p>
@@ -753,7 +756,7 @@
       <mc:AlternateContent>
         <mc:Choice Requires="wps">
           <w:drawing>
-            <wp:anchor distT="0" distB="0" distL="0" distR="0" simplePos="0" relativeHeight="251658240" behindDoc="0" locked="0" layoutInCell="1" allowOverlap="1" wp14:anchorId="44CB6A8E" wp14:editId="51A70608">
+            <wp:anchor distT="0" distB="0" distL="0" distR="0" simplePos="0" relativeHeight="251658240" behindDoc="0" locked="0" layoutInCell="1" allowOverlap="1" wp14:anchorId="3C52997A" wp14:editId="5A2D47CB">
               <wp:simplePos x="635" y="635"/>
               <wp:positionH relativeFrom="page">
                 <wp:align>center</wp:align>
@@ -761,10 +764,10 @@
               <wp:positionV relativeFrom="page">
                 <wp:align>top</wp:align>
               </wp:positionV>
-              <wp:extent cx="459740" cy="370205"/>
-              <wp:effectExtent l="0" t="0" r="16510" b="10795"/>
+              <wp:extent cx="459740" cy="357505"/>
+              <wp:effectExtent l="0" t="0" r="16510" b="4445"/>
               <wp:wrapNone/>
-              <wp:docPr id="970694638" name="Text Box 1" descr="OFFICIAL">
+              <wp:docPr id="244329883" name="Text Box 1" descr="OFFICIAL">
                 <a:extLst xmlns:a="http://schemas.openxmlformats.org/drawingml/2006/main">
                   <a:ext uri="{5AE41FA2-C0FF-4470-9BD4-5FADCA87CBE2}">
                     <aclsh:classification xmlns:aclsh="http://schemas.microsoft.com/office/drawing/2020/classificationShape" classificationOutcomeType="hdr"/>
@@ -779,7 +782,7 @@
                     <wps:spPr>
                       <a:xfrm>
                         <a:off x="0" y="0"/>
-                        <a:ext cx="459740" cy="370205"/>
+                        <a:ext cx="459740" cy="357505"/>
                       </a:xfrm>
                       <a:prstGeom prst="rect">
                         <a:avLst/>
@@ -829,11 +832,11 @@
         </mc:Choice>
         <mc:Fallback>
           <w:pict>
-            <v:shapetype w14:anchorId="44CB6A8E" id="_x0000_t202" coordsize="21600,21600" o:spt="202" path="m,l,21600r21600,l21600,xe">
+            <v:shapetype w14:anchorId="3C52997A" id="_x0000_t202" coordsize="21600,21600" o:spt="202" path="m,l,21600r21600,l21600,xe">
               <v:stroke joinstyle="miter"/>
               <v:path gradientshapeok="t" o:connecttype="rect"/>
             </v:shapetype>
-            <v:shape id="Text Box 1" o:spid="_x0000_s1030" type="#_x0000_t202" alt="OFFICIAL" style="position:absolute;margin-left:0;margin-top:0;width:36.2pt;height:29.15pt;z-index:251658240;visibility:visible;mso-wrap-style:none;mso-wrap-distance-left:0;mso-wrap-distance-top:0;mso-wrap-distance-right:0;mso-wrap-distance-bottom:0;mso-position-horizontal:center;mso-position-horizontal-relative:page;mso-position-vertical:top;mso-position-vertical-relative:page;v-text-anchor:top" o:gfxdata="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" filled="f" stroked="f">
+            <v:shape id="Text Box 1" o:spid="_x0000_s1030" type="#_x0000_t202" alt="OFFICIAL" style="position:absolute;margin-left:0;margin-top:0;width:36.2pt;height:28.15pt;z-index:251658240;visibility:visible;mso-wrap-style:none;mso-wrap-distance-left:0;mso-wrap-distance-top:0;mso-wrap-distance-right:0;mso-wrap-distance-bottom:0;mso-position-horizontal:center;mso-position-horizontal-relative:page;mso-position-vertical:top;mso-position-vertical-relative:page;v-text-anchor:top" o:gfxdata="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" filled="f" stroked="f">
               <v:textbox style="mso-fit-shape-to-text:t" inset="0,15pt,0,0">
                 <w:txbxContent>
                   <w:p>
@@ -877,15 +880,15 @@
       <w:rPr>
         <w:rFonts w:asciiTheme="minorHAnsi" w:eastAsiaTheme="minorHAnsi" w:hAnsiTheme="minorHAnsi" w:cstheme="minorBidi"/>
         <w:kern w:val="2"/>
-        <w:sz w:val="24"/>
-        <w:szCs w:val="24"/>
+        <w:sz w:val="22"/>
+        <w:szCs w:val="22"/>
         <w:lang w:val="en-GB" w:eastAsia="en-US" w:bidi="ar-SA"/>
         <w14:ligatures w14:val="standardContextual"/>
       </w:rPr>
     </w:rPrDefault>
     <w:pPrDefault>
       <w:pPr>
-        <w:spacing w:after="160" w:line="278" w:lineRule="auto"/>
+        <w:spacing w:after="160" w:line="259" w:lineRule="auto"/>
       </w:pPr>
     </w:pPrDefault>
   </w:docDefaults>
@@ -1278,7 +1281,7 @@
     <w:link w:val="Heading1Char"/>
     <w:uiPriority w:val="9"/>
     <w:qFormat/>
-    <w:rsid w:val="002159FF"/>
+    <w:rsid w:val="00BF406F"/>
     <w:pPr>
       <w:keepNext/>
       <w:keepLines/>
@@ -1301,7 +1304,7 @@
     <w:semiHidden/>
     <w:unhideWhenUsed/>
     <w:qFormat/>
-    <w:rsid w:val="002159FF"/>
+    <w:rsid w:val="00BF406F"/>
     <w:pPr>
       <w:keepNext/>
       <w:keepLines/>
@@ -1324,7 +1327,7 @@
     <w:semiHidden/>
     <w:unhideWhenUsed/>
     <w:qFormat/>
-    <w:rsid w:val="002159FF"/>
+    <w:rsid w:val="00BF406F"/>
     <w:pPr>
       <w:keepNext/>
       <w:keepLines/>
@@ -1347,7 +1350,7 @@
     <w:semiHidden/>
     <w:unhideWhenUsed/>
     <w:qFormat/>
-    <w:rsid w:val="002159FF"/>
+    <w:rsid w:val="00BF406F"/>
     <w:pPr>
       <w:keepNext/>
       <w:keepLines/>
@@ -1370,7 +1373,7 @@
     <w:semiHidden/>
     <w:unhideWhenUsed/>
     <w:qFormat/>
-    <w:rsid w:val="002159FF"/>
+    <w:rsid w:val="00BF406F"/>
     <w:pPr>
       <w:keepNext/>
       <w:keepLines/>
@@ -1391,7 +1394,7 @@
     <w:semiHidden/>
     <w:unhideWhenUsed/>
     <w:qFormat/>
-    <w:rsid w:val="002159FF"/>
+    <w:rsid w:val="00BF406F"/>
     <w:pPr>
       <w:keepNext/>
       <w:keepLines/>
@@ -1414,7 +1417,7 @@
     <w:semiHidden/>
     <w:unhideWhenUsed/>
     <w:qFormat/>
-    <w:rsid w:val="002159FF"/>
+    <w:rsid w:val="00BF406F"/>
     <w:pPr>
       <w:keepNext/>
       <w:keepLines/>
@@ -1435,7 +1438,7 @@
     <w:semiHidden/>
     <w:unhideWhenUsed/>
     <w:qFormat/>
-    <w:rsid w:val="002159FF"/>
+    <w:rsid w:val="00BF406F"/>
     <w:pPr>
       <w:keepNext/>
       <w:keepLines/>
@@ -1458,7 +1461,7 @@
     <w:semiHidden/>
     <w:unhideWhenUsed/>
     <w:qFormat/>
-    <w:rsid w:val="002159FF"/>
+    <w:rsid w:val="00BF406F"/>
     <w:pPr>
       <w:keepNext/>
       <w:keepLines/>
@@ -1473,7 +1476,6 @@
   <w:style w:type="character" w:default="1" w:styleId="DefaultParagraphFont">
     <w:name w:val="Default Paragraph Font"/>
     <w:uiPriority w:val="1"/>
-    <w:semiHidden/>
     <w:unhideWhenUsed/>
   </w:style>
   <w:style w:type="table" w:default="1" w:styleId="TableNormal">
@@ -1502,7 +1504,7 @@
     <w:basedOn w:val="DefaultParagraphFont"/>
     <w:link w:val="Heading1"/>
     <w:uiPriority w:val="9"/>
-    <w:rsid w:val="002159FF"/>
+    <w:rsid w:val="00BF406F"/>
     <w:rPr>
       <w:rFonts w:asciiTheme="majorHAnsi" w:eastAsiaTheme="majorEastAsia" w:hAnsiTheme="majorHAnsi" w:cstheme="majorBidi"/>
       <w:color w:val="0F4761" w:themeColor="accent1" w:themeShade="BF"/>
@@ -1516,7 +1518,7 @@
     <w:link w:val="Heading2"/>
     <w:uiPriority w:val="9"/>
     <w:semiHidden/>
-    <w:rsid w:val="002159FF"/>
+    <w:rsid w:val="00BF406F"/>
     <w:rPr>
       <w:rFonts w:asciiTheme="majorHAnsi" w:eastAsiaTheme="majorEastAsia" w:hAnsiTheme="majorHAnsi" w:cstheme="majorBidi"/>
       <w:color w:val="0F4761" w:themeColor="accent1" w:themeShade="BF"/>
@@ -1530,7 +1532,7 @@
     <w:link w:val="Heading3"/>
     <w:uiPriority w:val="9"/>
     <w:semiHidden/>
-    <w:rsid w:val="002159FF"/>
+    <w:rsid w:val="00BF406F"/>
     <w:rPr>
       <w:rFonts w:eastAsiaTheme="majorEastAsia" w:cstheme="majorBidi"/>
       <w:color w:val="0F4761" w:themeColor="accent1" w:themeShade="BF"/>
@@ -1544,7 +1546,7 @@
     <w:link w:val="Heading4"/>
     <w:uiPriority w:val="9"/>
     <w:semiHidden/>
-    <w:rsid w:val="002159FF"/>
+    <w:rsid w:val="00BF406F"/>
     <w:rPr>
       <w:rFonts w:eastAsiaTheme="majorEastAsia" w:cstheme="majorBidi"/>
       <w:i/>
@@ -1558,7 +1560,7 @@
     <w:link w:val="Heading5"/>
     <w:uiPriority w:val="9"/>
     <w:semiHidden/>
-    <w:rsid w:val="002159FF"/>
+    <w:rsid w:val="00BF406F"/>
     <w:rPr>
       <w:rFonts w:eastAsiaTheme="majorEastAsia" w:cstheme="majorBidi"/>
       <w:color w:val="0F4761" w:themeColor="accent1" w:themeShade="BF"/>
@@ -1570,7 +1572,7 @@
     <w:link w:val="Heading6"/>
     <w:uiPriority w:val="9"/>
     <w:semiHidden/>
-    <w:rsid w:val="002159FF"/>
+    <w:rsid w:val="00BF406F"/>
     <w:rPr>
       <w:rFonts w:eastAsiaTheme="majorEastAsia" w:cstheme="majorBidi"/>
       <w:i/>
@@ -1584,7 +1586,7 @@
     <w:link w:val="Heading7"/>
     <w:uiPriority w:val="9"/>
     <w:semiHidden/>
-    <w:rsid w:val="002159FF"/>
+    <w:rsid w:val="00BF406F"/>
     <w:rPr>
       <w:rFonts w:eastAsiaTheme="majorEastAsia" w:cstheme="majorBidi"/>
       <w:color w:val="595959" w:themeColor="text1" w:themeTint="A6"/>
@@ -1596,7 +1598,7 @@
     <w:link w:val="Heading8"/>
     <w:uiPriority w:val="9"/>
     <w:semiHidden/>
-    <w:rsid w:val="002159FF"/>
+    <w:rsid w:val="00BF406F"/>
     <w:rPr>
       <w:rFonts w:eastAsiaTheme="majorEastAsia" w:cstheme="majorBidi"/>
       <w:i/>
@@ -1610,7 +1612,7 @@
     <w:link w:val="Heading9"/>
     <w:uiPriority w:val="9"/>
     <w:semiHidden/>
-    <w:rsid w:val="002159FF"/>
+    <w:rsid w:val="00BF406F"/>
     <w:rPr>
       <w:rFonts w:eastAsiaTheme="majorEastAsia" w:cstheme="majorBidi"/>
       <w:color w:val="272727" w:themeColor="text1" w:themeTint="D8"/>
@@ -1623,7 +1625,7 @@
     <w:link w:val="TitleChar"/>
     <w:uiPriority w:val="10"/>
     <w:qFormat/>
-    <w:rsid w:val="002159FF"/>
+    <w:rsid w:val="00BF406F"/>
     <w:pPr>
       <w:spacing w:after="80" w:line="240" w:lineRule="auto"/>
       <w:contextualSpacing/>
@@ -1641,7 +1643,7 @@
     <w:basedOn w:val="DefaultParagraphFont"/>
     <w:link w:val="Title"/>
     <w:uiPriority w:val="10"/>
-    <w:rsid w:val="002159FF"/>
+    <w:rsid w:val="00BF406F"/>
     <w:rPr>
       <w:rFonts w:asciiTheme="majorHAnsi" w:eastAsiaTheme="majorEastAsia" w:hAnsiTheme="majorHAnsi" w:cstheme="majorBidi"/>
       <w:spacing w:val="-10"/>
@@ -1657,7 +1659,7 @@
     <w:link w:val="SubtitleChar"/>
     <w:uiPriority w:val="11"/>
     <w:qFormat/>
-    <w:rsid w:val="002159FF"/>
+    <w:rsid w:val="00BF406F"/>
     <w:pPr>
       <w:numPr>
         <w:ilvl w:val="1"/>
@@ -1676,7 +1678,7 @@
     <w:basedOn w:val="DefaultParagraphFont"/>
     <w:link w:val="Subtitle"/>
     <w:uiPriority w:val="11"/>
-    <w:rsid w:val="002159FF"/>
+    <w:rsid w:val="00BF406F"/>
     <w:rPr>
       <w:rFonts w:eastAsiaTheme="majorEastAsia" w:cstheme="majorBidi"/>
       <w:color w:val="595959" w:themeColor="text1" w:themeTint="A6"/>
@@ -1692,7 +1694,7 @@
     <w:link w:val="QuoteChar"/>
     <w:uiPriority w:val="29"/>
     <w:qFormat/>
-    <w:rsid w:val="002159FF"/>
+    <w:rsid w:val="00BF406F"/>
     <w:pPr>
       <w:spacing w:before="160"/>
       <w:jc w:val="center"/>
@@ -1708,7 +1710,7 @@
     <w:basedOn w:val="DefaultParagraphFont"/>
     <w:link w:val="Quote"/>
     <w:uiPriority w:val="29"/>
-    <w:rsid w:val="002159FF"/>
+    <w:rsid w:val="00BF406F"/>
     <w:rPr>
       <w:i/>
       <w:iCs/>
@@ -1720,7 +1722,7 @@
     <w:basedOn w:val="Normal"/>
     <w:uiPriority w:val="34"/>
     <w:qFormat/>
-    <w:rsid w:val="002159FF"/>
+    <w:rsid w:val="00BF406F"/>
     <w:pPr>
       <w:ind w:left="720"/>
       <w:contextualSpacing/>
@@ -1731,7 +1733,7 @@
     <w:basedOn w:val="DefaultParagraphFont"/>
     <w:uiPriority w:val="21"/>
     <w:qFormat/>
-    <w:rsid w:val="002159FF"/>
+    <w:rsid w:val="00BF406F"/>
     <w:rPr>
       <w:i/>
       <w:iCs/>
@@ -1745,7 +1747,7 @@
     <w:link w:val="IntenseQuoteChar"/>
     <w:uiPriority w:val="30"/>
     <w:qFormat/>
-    <w:rsid w:val="002159FF"/>
+    <w:rsid w:val="00BF406F"/>
     <w:pPr>
       <w:pBdr>
         <w:top w:val="single" w:sz="4" w:space="10" w:color="0F4761" w:themeColor="accent1" w:themeShade="BF"/>
@@ -1766,7 +1768,7 @@
     <w:basedOn w:val="DefaultParagraphFont"/>
     <w:link w:val="IntenseQuote"/>
     <w:uiPriority w:val="30"/>
-    <w:rsid w:val="002159FF"/>
+    <w:rsid w:val="00BF406F"/>
     <w:rPr>
       <w:i/>
       <w:iCs/>
@@ -1778,7 +1780,7 @@
     <w:basedOn w:val="DefaultParagraphFont"/>
     <w:uiPriority w:val="32"/>
     <w:qFormat/>
-    <w:rsid w:val="002159FF"/>
+    <w:rsid w:val="00BF406F"/>
     <w:rPr>
       <w:b/>
       <w:bCs/>
@@ -1793,7 +1795,7 @@
     <w:link w:val="HeaderChar"/>
     <w:uiPriority w:val="99"/>
     <w:unhideWhenUsed/>
-    <w:rsid w:val="002159FF"/>
+    <w:rsid w:val="00BF406F"/>
     <w:pPr>
       <w:tabs>
         <w:tab w:val="center" w:pos="4513"/>
@@ -1807,7 +1809,7 @@
     <w:basedOn w:val="DefaultParagraphFont"/>
     <w:link w:val="Header"/>
     <w:uiPriority w:val="99"/>
-    <w:rsid w:val="002159FF"/>
+    <w:rsid w:val="00BF406F"/>
   </w:style>
   <w:style w:type="paragraph" w:styleId="Footer">
     <w:name w:val="footer"/>
@@ -1815,7 +1817,7 @@
     <w:link w:val="FooterChar"/>
     <w:uiPriority w:val="99"/>
     <w:unhideWhenUsed/>
-    <w:rsid w:val="002159FF"/>
+    <w:rsid w:val="00BF406F"/>
     <w:pPr>
       <w:tabs>
         <w:tab w:val="center" w:pos="4513"/>
@@ -1829,7 +1831,7 @@
     <w:basedOn w:val="DefaultParagraphFont"/>
     <w:link w:val="Footer"/>
     <w:uiPriority w:val="99"/>
-    <w:rsid w:val="002159FF"/>
+    <w:rsid w:val="00BF406F"/>
   </w:style>
 </w:styles>
 </file>
@@ -1932,7 +1934,7 @@
         <a:latin typeface="Aptos" panose="02110004020202020204"/>
         <a:ea typeface=""/>
         <a:cs typeface=""/>
-        <a:font script="Jpan" typeface="游明朝"/>
+        <a:font script="Jpan" typeface="游ゴシック"/>
         <a:font script="Hang" typeface="맑은 고딕"/>
         <a:font script="Hans" typeface="等线"/>
         <a:font script="Hant" typeface="新細明體"/>
@@ -2123,7 +2125,7 @@
   <a:extraClrSchemeLst/>
   <a:extLst>
     <a:ext uri="{05A4C25C-085E-4340-85A3-A5531E510DB2}">
-      <thm15:themeFamily xmlns:thm15="http://schemas.microsoft.com/office/thememl/2012/main" name="Office Theme" id="{2E142A2C-CD16-42D6-873A-C26D2A0506FA}" vid="{1BDDFF52-6CD6-40A5-AB3C-68EB2F1E4D0A}"/>
+      <thm15:themeFamily xmlns:thm15="http://schemas.microsoft.com/office/thememl/2012/main" name="Office Theme" id="{62F939B6-93AF-4DB8-9C6B-D6C7DFDC589F}" vid="{4A3C46E8-61CC-4603-A589-7422A47A8E4A}"/>
     </a:ext>
   </a:extLst>
 </a:theme>

</xml_diff>

<commit_message>
updated word doc with ASC code
</commit_message>
<xml_diff>
--- a/src/lib/test.docx
+++ b/src/lib/test.docx
@@ -23,10 +23,14 @@
     </w:p>
     <w:p>
       <w:r>
-        <w:t>Here’s another paragraph with a [variable] in it</w:t>
+        <w:t>This is about ASC1 – ease of access to info for carers.</w:t>
       </w:r>
     </w:p>
-    <w:p/>
+    <w:p>
+      <w:r>
+        <w:t>[place] is [ASC1] compared to similar places.</w:t>
+      </w:r>
+    </w:p>
     <w:sectPr>
       <w:headerReference w:type="even" r:id="rId6"/>
       <w:headerReference w:type="default" r:id="rId7"/>
@@ -1476,6 +1480,7 @@
   <w:style w:type="character" w:default="1" w:styleId="DefaultParagraphFont">
     <w:name w:val="Default Paragraph Font"/>
     <w:uiPriority w:val="1"/>
+    <w:semiHidden/>
     <w:unhideWhenUsed/>
   </w:style>
   <w:style w:type="table" w:default="1" w:styleId="TableNormal">

</xml_diff>

<commit_message>
edit to word doc to add pipes and dollars
</commit_message>
<xml_diff>
--- a/src/lib/test.docx
+++ b/src/lib/test.docx
@@ -13,7 +13,16 @@
         <w:t xml:space="preserve">updated </w:t>
       </w:r>
       <w:r>
-        <w:t>article about adult care services in [place]</w:t>
+        <w:t xml:space="preserve">article about adult care services in </w:t>
+      </w:r>
+      <w:r>
+        <w:t>|$</w:t>
+      </w:r>
+      <w:r>
+        <w:t>place</w:t>
+      </w:r>
+      <w:r>
+        <w:t>|</w:t>
       </w:r>
     </w:p>
     <w:p>
@@ -28,7 +37,28 @@
     </w:p>
     <w:p>
       <w:r>
-        <w:t>[place] is [ASC1] compared to similar places.</w:t>
+        <w:t>|$</w:t>
+      </w:r>
+      <w:r>
+        <w:t>place</w:t>
+      </w:r>
+      <w:r>
+        <w:t>|</w:t>
+      </w:r>
+      <w:r>
+        <w:t xml:space="preserve"> is</w:t>
+      </w:r>
+      <w:r>
+        <w:t xml:space="preserve"> |$</w:t>
+      </w:r>
+      <w:r>
+        <w:t>ASC1</w:t>
+      </w:r>
+      <w:r>
+        <w:t>|</w:t>
+      </w:r>
+      <w:r>
+        <w:t xml:space="preserve"> compared to similar places.</w:t>
       </w:r>
     </w:p>
     <w:sectPr>

</xml_diff>

<commit_message>
more word doc experiments
</commit_message>
<xml_diff>
--- a/src/lib/test.docx
+++ b/src/lib/test.docx
@@ -68,13 +68,19 @@
       <w:pPr>
         <w:rPr>
           <w:rStyle w:val="Strong"/>
+          <w:b w:val="0"/>
+          <w:bCs w:val="0"/>
+          <w:color w:val="FF0000"/>
         </w:rPr>
       </w:pPr>
       <w:r>
         <w:rPr>
           <w:rStyle w:val="Strong"/>
+          <w:b w:val="0"/>
+          <w:bCs w:val="0"/>
+          <w:color w:val="FF0000"/>
         </w:rPr>
-        <w:t>ASC1</w:t>
+        <w:t>%ASC1</w:t>
       </w:r>
     </w:p>
     <w:sectPr>

</xml_diff>

<commit_message>
adding semi-agreed content to word
</commit_message>
<xml_diff>
--- a/src/lib/test.docx
+++ b/src/lib/test.docx
@@ -7,13 +7,13 @@
         <w:pStyle w:val="Heading1"/>
       </w:pPr>
       <w:r>
-        <w:t xml:space="preserve">This is an </w:t>
-      </w:r>
-      <w:r>
-        <w:t xml:space="preserve">updated </w:t>
-      </w:r>
-      <w:r>
-        <w:t xml:space="preserve">article about adult care services in </w:t>
+        <w:t xml:space="preserve">This is </w:t>
+      </w:r>
+      <w:r>
+        <w:t>the draft article for</w:t>
+      </w:r>
+      <w:r>
+        <w:t xml:space="preserve"> adult care services in </w:t>
       </w:r>
       <w:r>
         <w:t>|$</w:t>
@@ -26,13 +26,46 @@
       </w:r>
     </w:p>
     <w:p>
-      <w:r>
-        <w:t>And this is an example paragraph</w:t>
+      <w:pPr>
+        <w:pStyle w:val="Heading2"/>
+      </w:pPr>
+      <w:r>
+        <w:t>How easy is it for people to know what services are available to them?</w:t>
       </w:r>
     </w:p>
     <w:p>
       <w:r>
-        <w:t>This is about ASC1 – ease of access to info for carers.</w:t>
+        <w:t xml:space="preserve">The latest survey results show that </w:t>
+      </w:r>
+      <w:r>
+        <w:t>X</w:t>
+      </w:r>
+      <w:r>
+        <w:t xml:space="preserve">% of people receiving care and </w:t>
+      </w:r>
+      <w:r>
+        <w:t>Y</w:t>
+      </w:r>
+      <w:r>
+        <w:t xml:space="preserve">% of unpaid carers in Stockport found it easy to get the information they need.  This is </w:t>
+      </w:r>
+      <w:r>
+        <w:t xml:space="preserve">|$ASC1_1| </w:t>
+      </w:r>
+      <w:r>
+        <w:t xml:space="preserve">its comparison group, where </w:t>
+      </w:r>
+      <w:r>
+        <w:t>XX</w:t>
+      </w:r>
+      <w:r>
+        <w:t xml:space="preserve">% of care users and </w:t>
+      </w:r>
+      <w:r>
+        <w:t>YY</w:t>
+      </w:r>
+      <w:r>
+        <w:t xml:space="preserve">% of unpaid carers said it was easy.   </w:t>
       </w:r>
     </w:p>
     <w:p>
@@ -1350,7 +1383,6 @@
     <w:next w:val="Normal"/>
     <w:link w:val="Heading2Char"/>
     <w:uiPriority w:val="9"/>
-    <w:semiHidden/>
     <w:unhideWhenUsed/>
     <w:qFormat/>
     <w:rsid w:val="00BF406F"/>
@@ -1525,7 +1557,6 @@
   <w:style w:type="character" w:default="1" w:styleId="DefaultParagraphFont">
     <w:name w:val="Default Paragraph Font"/>
     <w:uiPriority w:val="1"/>
-    <w:semiHidden/>
     <w:unhideWhenUsed/>
   </w:style>
   <w:style w:type="table" w:default="1" w:styleId="TableNormal">
@@ -1567,7 +1598,6 @@
     <w:basedOn w:val="DefaultParagraphFont"/>
     <w:link w:val="Heading2"/>
     <w:uiPriority w:val="9"/>
-    <w:semiHidden/>
     <w:rsid w:val="00BF406F"/>
     <w:rPr>
       <w:rFonts w:asciiTheme="majorHAnsi" w:eastAsiaTheme="majorEastAsia" w:hAnsiTheme="majorHAnsi" w:cstheme="majorBidi"/>

</xml_diff>

<commit_message>
try fixing word doc
</commit_message>
<xml_diff>
--- a/src/lib/test.docx
+++ b/src/lib/test.docx
@@ -56,10 +56,10 @@
         <w:t>from |</w:t>
       </w:r>
       <w:r>
-        <w:t>$ASC1</w:t>
-      </w:r>
-      <w:r>
-        <w:t xml:space="preserve">_year| </w:t>
+        <w:t>^</w:t>
+      </w:r>
+      <w:r>
+        <w:t xml:space="preserve">ASC1_year| </w:t>
       </w:r>
       <w:r>
         <w:t xml:space="preserve">show that </w:t>

</xml_diff>

<commit_message>
risky text change - any breaks due to Word doc
</commit_message>
<xml_diff>
--- a/src/lib/test.docx
+++ b/src/lib/test.docx
@@ -30,7 +30,13 @@
         <w:pStyle w:val="Heading2"/>
       </w:pPr>
       <w:r>
-        <w:t xml:space="preserve">What’s it like to be an unpaid carer </w:t>
+        <w:t>What</w:t>
+      </w:r>
+      <w:r>
+        <w:t xml:space="preserve"> i</w:t>
+      </w:r>
+      <w:r>
+        <w:t xml:space="preserve">s it like to be an unpaid carer </w:t>
       </w:r>
       <w:r>
         <w:t xml:space="preserve">for someone </w:t>
@@ -50,6 +56,16 @@
     </w:p>
     <w:p>
       <w:r>
+        <w:rPr>
+          <w:b/>
+          <w:bCs/>
+        </w:rPr>
+        <w:t>Quality of life:</w:t>
+      </w:r>
+      <w:r>
+        <w:t xml:space="preserve"> </w:t>
+      </w:r>
+      <w:r>
         <w:t xml:space="preserve">The latest survey results </w:t>
       </w:r>
       <w:r>
@@ -59,7 +75,156 @@
         <w:t>^</w:t>
       </w:r>
       <w:r>
-        <w:t xml:space="preserve">ASC1_year| </w:t>
+        <w:t>ASC</w:t>
+      </w:r>
+      <w:r>
+        <w:t>2</w:t>
+      </w:r>
+      <w:r>
+        <w:t>_</w:t>
+      </w:r>
+      <w:r>
+        <w:t>latestY</w:t>
+      </w:r>
+      <w:r>
+        <w:t xml:space="preserve">ear| </w:t>
+      </w:r>
+      <w:r>
+        <w:t xml:space="preserve">show that unpaid carers in </w:t>
+      </w:r>
+      <w:r>
+        <w:t>|$</w:t>
+      </w:r>
+      <w:r>
+        <w:t>place</w:t>
+      </w:r>
+      <w:r>
+        <w:t>|</w:t>
+      </w:r>
+      <w:r>
+        <w:t xml:space="preserve"> </w:t>
+      </w:r>
+      <w:r>
+        <w:t xml:space="preserve">rated their quality of life at </w:t>
+      </w:r>
+      <w:r>
+        <w:t>|^ASC2_</w:t>
+      </w:r>
+      <w:r>
+        <w:t>value</w:t>
+      </w:r>
+      <w:r>
+        <w:t>|</w:t>
+      </w:r>
+      <w:r>
+        <w:t xml:space="preserve"> out of 12</w:t>
+      </w:r>
+      <w:r>
+        <w:t xml:space="preserve">.  This is </w:t>
+      </w:r>
+      <w:r>
+        <w:t>|$ASC</w:t>
+      </w:r>
+      <w:r>
+        <w:t>2</w:t>
+      </w:r>
+      <w:r>
+        <w:t xml:space="preserve">_1| </w:t>
+      </w:r>
+      <w:r>
+        <w:t>|$</w:t>
+      </w:r>
+      <w:r>
+        <w:t>place</w:t>
+      </w:r>
+      <w:r>
+        <w:t>|’s</w:t>
+      </w:r>
+      <w:r>
+        <w:t xml:space="preserve"> comparison group, where </w:t>
+      </w:r>
+      <w:r>
+        <w:t xml:space="preserve">on average carers gave their quality of life a score of </w:t>
+      </w:r>
+      <w:r>
+        <w:t>|^ASC2_</w:t>
+      </w:r>
+      <w:r>
+        <w:t>median_</w:t>
+      </w:r>
+      <w:r>
+        <w:t>value|</w:t>
+      </w:r>
+      <w:r>
+        <w:t xml:space="preserve"> out of 12</w:t>
+      </w:r>
+      <w:r>
+        <w:t>.</w:t>
+      </w:r>
+      <w:r>
+        <w:t xml:space="preserve"> It </w:t>
+      </w:r>
+      <w:r>
+        <w:t>was</w:t>
+      </w:r>
+      <w:r>
+        <w:t xml:space="preserve"> |$ASC1_2| than the average for England</w:t>
+      </w:r>
+      <w:r>
+        <w:t xml:space="preserve"> (</w:t>
+      </w:r>
+      <w:r>
+        <w:t>|^ASC2_</w:t>
+      </w:r>
+      <w:r>
+        <w:t>eng_med</w:t>
+      </w:r>
+      <w:r>
+        <w:t>|</w:t>
+      </w:r>
+      <w:r>
+        <w:t>)</w:t>
+      </w:r>
+      <w:r>
+        <w:t>.</w:t>
+      </w:r>
+    </w:p>
+    <w:p>
+      <w:r>
+        <w:t>%ASC</w:t>
+      </w:r>
+      <w:r>
+        <w:t>2</w:t>
+      </w:r>
+    </w:p>
+    <w:p>
+      <w:r>
+        <w:rPr>
+          <w:b/>
+          <w:bCs/>
+        </w:rPr>
+        <w:t>Knowing what support is available:</w:t>
+      </w:r>
+      <w:r>
+        <w:t xml:space="preserve"> </w:t>
+      </w:r>
+      <w:r>
+        <w:t xml:space="preserve">The latest survey results </w:t>
+      </w:r>
+      <w:r>
+        <w:t>from |^ASC1_</w:t>
+      </w:r>
+      <w:r>
+        <w:t xml:space="preserve"> </w:t>
+      </w:r>
+      <w:r>
+        <w:t>latestYear</w:t>
+      </w:r>
+      <w:r>
+        <w:t xml:space="preserve"> </w:t>
+      </w:r>
+      <w:r>
+        <w:t xml:space="preserve">| </w:t>
       </w:r>
       <w:r>
         <w:t xml:space="preserve">show that </w:t>
@@ -80,22 +245,22 @@
         <w:t>|</w:t>
       </w:r>
       <w:r>
-        <w:t xml:space="preserve"> found it easy to get the information they need.  This is </w:t>
-      </w:r>
-      <w:r>
-        <w:t xml:space="preserve">|$ASC1_1| </w:t>
-      </w:r>
-      <w:r>
-        <w:t>|$</w:t>
+        <w:t xml:space="preserve"> found it easy to get the information they need</w:t>
+      </w:r>
+      <w:r>
+        <w:t xml:space="preserve"> about council support</w:t>
+      </w:r>
+      <w:r>
+        <w:t xml:space="preserve">.  This is </w:t>
+      </w:r>
+      <w:r>
+        <w:t>|$ASC1_1| |$</w:t>
       </w:r>
       <w:r>
         <w:t>place</w:t>
       </w:r>
       <w:r>
-        <w:t>|</w:t>
-      </w:r>
-      <w:r>
-        <w:t>’s</w:t>
+        <w:t>|’s</w:t>
       </w:r>
       <w:r>
         <w:t xml:space="preserve"> comparison group, where </w:t>
@@ -121,6 +286,15 @@
       <w:r>
         <w:t>%ASC1</w:t>
       </w:r>
+    </w:p>
+    <w:p>
+      <w:pPr>
+        <w:rPr>
+          <w:rStyle w:val="Strong"/>
+          <w:b w:val="0"/>
+          <w:bCs w:val="0"/>
+        </w:rPr>
+      </w:pPr>
     </w:p>
     <w:sectPr>
       <w:headerReference w:type="even" r:id="rId6"/>

</xml_diff>

<commit_message>
potentially breaking changes to MS docs
</commit_message>
<xml_diff>
--- a/src/lib/test.docx
+++ b/src/lib/test.docx
@@ -78,7 +78,7 @@
         <w:t>ASC</w:t>
       </w:r>
       <w:r>
-        <w:t>2</w:t>
+        <w:t>1</w:t>
       </w:r>
       <w:r>
         <w:t>_</w:t>
@@ -105,19 +105,13 @@
         <w:t xml:space="preserve"> </w:t>
       </w:r>
       <w:r>
-        <w:t xml:space="preserve">rated their quality of life at </w:t>
-      </w:r>
-      <w:r>
-        <w:t>|^ASC2_</w:t>
-      </w:r>
-      <w:r>
-        <w:t>value</w:t>
-      </w:r>
-      <w:r>
-        <w:t>|</w:t>
-      </w:r>
-      <w:r>
-        <w:t xml:space="preserve"> out of 12</w:t>
+        <w:t>rated their quality of life at |^ASC</w:t>
+      </w:r>
+      <w:r>
+        <w:t>1</w:t>
+      </w:r>
+      <w:r>
+        <w:t>_value| out of 12</w:t>
       </w:r>
       <w:r>
         <w:t xml:space="preserve">.  This is </w:t>
@@ -126,7 +120,7 @@
         <w:t>|$ASC</w:t>
       </w:r>
       <w:r>
-        <w:t>2</w:t>
+        <w:t>1</w:t>
       </w:r>
       <w:r>
         <w:t xml:space="preserve">_1| </w:t>
@@ -144,19 +138,13 @@
         <w:t xml:space="preserve"> comparison group, where </w:t>
       </w:r>
       <w:r>
-        <w:t xml:space="preserve">on average carers gave their quality of life a score of </w:t>
-      </w:r>
-      <w:r>
-        <w:t>|^ASC2_</w:t>
-      </w:r>
-      <w:r>
-        <w:t>median_</w:t>
-      </w:r>
-      <w:r>
-        <w:t>value|</w:t>
-      </w:r>
-      <w:r>
-        <w:t xml:space="preserve"> out of 12</w:t>
+        <w:t>on average carers gave their quality of life a score of |^ASC</w:t>
+      </w:r>
+      <w:r>
+        <w:t>1</w:t>
+      </w:r>
+      <w:r>
+        <w:t>_median_value| out of 12</w:t>
       </w:r>
       <w:r>
         <w:t>.</w:t>
@@ -174,13 +162,13 @@
         <w:t xml:space="preserve"> (</w:t>
       </w:r>
       <w:r>
-        <w:t>|^ASC2_</w:t>
-      </w:r>
-      <w:r>
-        <w:t>eng_med</w:t>
-      </w:r>
-      <w:r>
-        <w:t>|</w:t>
+        <w:t>|^ASC</w:t>
+      </w:r>
+      <w:r>
+        <w:t>1</w:t>
+      </w:r>
+      <w:r>
+        <w:t>_eng_med|</w:t>
       </w:r>
       <w:r>
         <w:t>)</w:t>
@@ -194,7 +182,7 @@
         <w:t>%ASC</w:t>
       </w:r>
       <w:r>
-        <w:t>2</w:t>
+        <w:t>1</w:t>
       </w:r>
     </w:p>
     <w:p>
@@ -212,16 +200,19 @@
         <w:t xml:space="preserve">The latest survey results </w:t>
       </w:r>
       <w:r>
-        <w:t>from |^ASC1_</w:t>
+        <w:t>from |^ASC</w:t>
+      </w:r>
+      <w:r>
+        <w:t>4</w:t>
+      </w:r>
+      <w:r>
+        <w:t>_</w:t>
       </w:r>
       <w:r>
         <w:t xml:space="preserve"> </w:t>
       </w:r>
       <w:r>
-        <w:t>latestYear</w:t>
-      </w:r>
-      <w:r>
-        <w:t xml:space="preserve"> </w:t>
+        <w:t xml:space="preserve">latestYear </w:t>
       </w:r>
       <w:r>
         <w:t xml:space="preserve">| </w:t>
@@ -254,7 +245,13 @@
         <w:t xml:space="preserve">.  This is </w:t>
       </w:r>
       <w:r>
-        <w:t>|$ASC1_1| |$</w:t>
+        <w:t>|$ASC</w:t>
+      </w:r>
+      <w:r>
+        <w:t>4</w:t>
+      </w:r>
+      <w:r>
+        <w:t>_1| |$</w:t>
       </w:r>
       <w:r>
         <w:t>place</w:t>
@@ -272,7 +269,13 @@
         <w:t>% of unpaid carers said it was easy.</w:t>
       </w:r>
       <w:r>
-        <w:t xml:space="preserve"> It is |$ASC1_2| than the average for England.</w:t>
+        <w:t xml:space="preserve"> It is |$ASC</w:t>
+      </w:r>
+      <w:r>
+        <w:t>4</w:t>
+      </w:r>
+      <w:r>
+        <w:t>_2| than the average for England.</w:t>
       </w:r>
     </w:p>
     <w:p>
@@ -284,7 +287,10 @@
         </w:rPr>
       </w:pPr>
       <w:r>
-        <w:t>%ASC1</w:t>
+        <w:t>%ASC</w:t>
+      </w:r>
+      <w:r>
+        <w:t>4</w:t>
       </w:r>
     </w:p>
     <w:p>

</xml_diff>

<commit_message>
possibly breaking changes docx. addes sub sub head
</commit_message>
<xml_diff>
--- a/src/lib/test.docx
+++ b/src/lib/test.docx
@@ -55,210 +55,215 @@
       </w:r>
     </w:p>
     <w:p>
-      <w:r>
-        <w:rPr>
-          <w:b/>
-          <w:bCs/>
-        </w:rPr>
-        <w:t>Quality of life:</w:t>
-      </w:r>
-      <w:r>
-        <w:t xml:space="preserve"> </w:t>
-      </w:r>
-      <w:r>
-        <w:t xml:space="preserve">The latest survey results </w:t>
-      </w:r>
-      <w:r>
-        <w:t>from |</w:t>
-      </w:r>
-      <w:r>
-        <w:t>^</w:t>
-      </w:r>
-      <w:r>
-        <w:t>ASC</w:t>
-      </w:r>
-      <w:r>
-        <w:t>1</w:t>
-      </w:r>
-      <w:r>
-        <w:t>_</w:t>
-      </w:r>
-      <w:r>
-        <w:t>latestY</w:t>
-      </w:r>
-      <w:r>
-        <w:t xml:space="preserve">ear| </w:t>
-      </w:r>
-      <w:r>
-        <w:t xml:space="preserve">show that unpaid carers in </w:t>
-      </w:r>
-      <w:r>
-        <w:t>|$</w:t>
-      </w:r>
-      <w:r>
-        <w:t>place</w:t>
-      </w:r>
-      <w:r>
-        <w:t>|</w:t>
-      </w:r>
-      <w:r>
-        <w:t xml:space="preserve"> </w:t>
-      </w:r>
-      <w:r>
-        <w:t>rated their quality of life at |^ASC</w:t>
-      </w:r>
-      <w:r>
-        <w:t>1</w:t>
-      </w:r>
-      <w:r>
-        <w:t>_value| out of 12</w:t>
-      </w:r>
-      <w:r>
-        <w:t xml:space="preserve">.  This is </w:t>
-      </w:r>
-      <w:r>
-        <w:t>|$ASC</w:t>
-      </w:r>
-      <w:r>
-        <w:t>1</w:t>
-      </w:r>
-      <w:r>
-        <w:t xml:space="preserve">_1| </w:t>
-      </w:r>
-      <w:r>
-        <w:t>|$</w:t>
-      </w:r>
-      <w:r>
-        <w:t>place</w:t>
-      </w:r>
-      <w:r>
-        <w:t>|’s</w:t>
-      </w:r>
-      <w:r>
-        <w:t xml:space="preserve"> comparison group, where </w:t>
-      </w:r>
-      <w:r>
-        <w:t>on average carers gave their quality of life a score of |^ASC</w:t>
-      </w:r>
-      <w:r>
-        <w:t>1</w:t>
-      </w:r>
-      <w:r>
-        <w:t>_median_value| out of 12</w:t>
-      </w:r>
-      <w:r>
-        <w:t>.</w:t>
-      </w:r>
-      <w:r>
-        <w:t xml:space="preserve"> It </w:t>
-      </w:r>
-      <w:r>
-        <w:t>was</w:t>
-      </w:r>
-      <w:r>
-        <w:t xml:space="preserve"> |$ASC1_2| than the average for England</w:t>
-      </w:r>
-      <w:r>
-        <w:t xml:space="preserve"> (</w:t>
-      </w:r>
-      <w:r>
-        <w:t>|^ASC</w:t>
-      </w:r>
-      <w:r>
-        <w:t>1</w:t>
-      </w:r>
-      <w:r>
-        <w:t>_eng_med|</w:t>
-      </w:r>
-      <w:r>
-        <w:t>)</w:t>
-      </w:r>
-      <w:r>
-        <w:t>.</w:t>
+      <w:pPr>
+        <w:pStyle w:val="Heading3"/>
+      </w:pPr>
+      <w:r>
+        <w:t>Quality of life</w:t>
       </w:r>
     </w:p>
     <w:p>
       <w:r>
-        <w:t>%ASC</w:t>
+        <w:t xml:space="preserve">The latest survey results </w:t>
+      </w:r>
+      <w:r>
+        <w:t>from |</w:t>
+      </w:r>
+      <w:r>
+        <w:t>^</w:t>
+      </w:r>
+      <w:r>
+        <w:t>ASC</w:t>
       </w:r>
       <w:r>
         <w:t>1</w:t>
+      </w:r>
+      <w:r>
+        <w:t>_</w:t>
+      </w:r>
+      <w:r>
+        <w:t>latestY</w:t>
+      </w:r>
+      <w:r>
+        <w:t xml:space="preserve">ear| </w:t>
+      </w:r>
+      <w:r>
+        <w:t xml:space="preserve">show that unpaid carers in </w:t>
+      </w:r>
+      <w:r>
+        <w:t>|$</w:t>
+      </w:r>
+      <w:r>
+        <w:t>place</w:t>
+      </w:r>
+      <w:r>
+        <w:t>|</w:t>
+      </w:r>
+      <w:r>
+        <w:t xml:space="preserve"> </w:t>
+      </w:r>
+      <w:r>
+        <w:t>rated their quality of life at |^ASC</w:t>
+      </w:r>
+      <w:r>
+        <w:t>1</w:t>
+      </w:r>
+      <w:r>
+        <w:t>_value| out of 12</w:t>
+      </w:r>
+      <w:r>
+        <w:t xml:space="preserve">.  This is </w:t>
+      </w:r>
+      <w:r>
+        <w:t>|$ASC</w:t>
+      </w:r>
+      <w:r>
+        <w:t>1</w:t>
+      </w:r>
+      <w:r>
+        <w:t xml:space="preserve">_1| </w:t>
+      </w:r>
+      <w:r>
+        <w:t>|$</w:t>
+      </w:r>
+      <w:proofErr w:type="spellStart"/>
+      <w:r>
+        <w:t>place</w:t>
+      </w:r>
+      <w:r>
+        <w:t>|’s</w:t>
+      </w:r>
+      <w:proofErr w:type="spellEnd"/>
+      <w:r>
+        <w:t xml:space="preserve"> comparison group, where </w:t>
+      </w:r>
+      <w:r>
+        <w:t>on average carers gave their quality of life a score of |^ASC</w:t>
+      </w:r>
+      <w:r>
+        <w:t>1</w:t>
+      </w:r>
+      <w:r>
+        <w:t>_median_value| out of 12</w:t>
+      </w:r>
+      <w:r>
+        <w:t>.</w:t>
+      </w:r>
+      <w:r>
+        <w:t xml:space="preserve"> It </w:t>
+      </w:r>
+      <w:r>
+        <w:t>was</w:t>
+      </w:r>
+      <w:r>
+        <w:t xml:space="preserve"> |$ASC1_2| than the average for England</w:t>
+      </w:r>
+      <w:r>
+        <w:t xml:space="preserve"> (</w:t>
+      </w:r>
+      <w:r>
+        <w:t>|^ASC</w:t>
+      </w:r>
+      <w:r>
+        <w:t>1</w:t>
+      </w:r>
+      <w:r>
+        <w:t>_eng_med|</w:t>
+      </w:r>
+      <w:r>
+        <w:t>)</w:t>
+      </w:r>
+      <w:r>
+        <w:t>.</w:t>
       </w:r>
     </w:p>
     <w:p>
       <w:r>
-        <w:rPr>
-          <w:b/>
-          <w:bCs/>
-        </w:rPr>
-        <w:t>Knowing what support is available:</w:t>
+        <w:t>%ASC</w:t>
+      </w:r>
+      <w:r>
+        <w:t>1</w:t>
+      </w:r>
+    </w:p>
+    <w:p>
+      <w:pPr>
+        <w:pStyle w:val="Heading3"/>
+      </w:pPr>
+      <w:r>
+        <w:t>Knowing what support is available</w:t>
+      </w:r>
+    </w:p>
+    <w:p>
+      <w:r>
+        <w:t xml:space="preserve">The latest survey results </w:t>
+      </w:r>
+      <w:r>
+        <w:t>from |^ASC</w:t>
+      </w:r>
+      <w:r>
+        <w:t>4</w:t>
+      </w:r>
+      <w:r>
+        <w:t>_</w:t>
       </w:r>
       <w:r>
         <w:t xml:space="preserve"> </w:t>
       </w:r>
-      <w:r>
-        <w:t xml:space="preserve">The latest survey results </w:t>
-      </w:r>
-      <w:r>
-        <w:t>from |^ASC</w:t>
+      <w:proofErr w:type="spellStart"/>
+      <w:r>
+        <w:t>latestYear</w:t>
+      </w:r>
+      <w:proofErr w:type="spellEnd"/>
+      <w:r>
+        <w:t xml:space="preserve"> </w:t>
+      </w:r>
+      <w:r>
+        <w:t xml:space="preserve">| </w:t>
+      </w:r>
+      <w:r>
+        <w:t xml:space="preserve">show that </w:t>
+      </w:r>
+      <w:r>
+        <w:t xml:space="preserve">X% </w:t>
+      </w:r>
+      <w:r>
+        <w:t xml:space="preserve">of unpaid carers in </w:t>
+      </w:r>
+      <w:r>
+        <w:t>|$</w:t>
+      </w:r>
+      <w:r>
+        <w:t>place</w:t>
+      </w:r>
+      <w:r>
+        <w:t>|</w:t>
+      </w:r>
+      <w:r>
+        <w:t xml:space="preserve"> found it easy to get the information they need</w:t>
+      </w:r>
+      <w:r>
+        <w:t xml:space="preserve"> about council support</w:t>
+      </w:r>
+      <w:r>
+        <w:t xml:space="preserve">.  This is </w:t>
+      </w:r>
+      <w:r>
+        <w:t>|$ASC</w:t>
       </w:r>
       <w:r>
         <w:t>4</w:t>
       </w:r>
       <w:r>
-        <w:t>_</w:t>
-      </w:r>
-      <w:r>
-        <w:t xml:space="preserve"> </w:t>
-      </w:r>
-      <w:r>
-        <w:t xml:space="preserve">latestYear </w:t>
-      </w:r>
-      <w:r>
-        <w:t xml:space="preserve">| </w:t>
-      </w:r>
-      <w:r>
-        <w:t xml:space="preserve">show that </w:t>
-      </w:r>
-      <w:r>
-        <w:t xml:space="preserve">X% </w:t>
-      </w:r>
-      <w:r>
-        <w:t xml:space="preserve">of unpaid carers in </w:t>
-      </w:r>
-      <w:r>
-        <w:t>|$</w:t>
-      </w:r>
+        <w:t>_1| |$</w:t>
+      </w:r>
+      <w:proofErr w:type="spellStart"/>
       <w:r>
         <w:t>place</w:t>
       </w:r>
       <w:r>
-        <w:t>|</w:t>
-      </w:r>
-      <w:r>
-        <w:t xml:space="preserve"> found it easy to get the information they need</w:t>
-      </w:r>
-      <w:r>
-        <w:t xml:space="preserve"> about council support</w:t>
-      </w:r>
-      <w:r>
-        <w:t xml:space="preserve">.  This is </w:t>
-      </w:r>
-      <w:r>
-        <w:t>|$ASC</w:t>
-      </w:r>
-      <w:r>
-        <w:t>4</w:t>
-      </w:r>
-      <w:r>
-        <w:t>_1| |$</w:t>
-      </w:r>
-      <w:r>
-        <w:t>place</w:t>
-      </w:r>
-      <w:r>
         <w:t>|’s</w:t>
       </w:r>
+      <w:proofErr w:type="spellEnd"/>
       <w:r>
         <w:t xml:space="preserve"> comparison group, where </w:t>
       </w:r>
@@ -1598,7 +1603,6 @@
     <w:next w:val="Normal"/>
     <w:link w:val="Heading3Char"/>
     <w:uiPriority w:val="9"/>
-    <w:semiHidden/>
     <w:unhideWhenUsed/>
     <w:qFormat/>
     <w:rsid w:val="00BF406F"/>
@@ -1805,7 +1809,6 @@
     <w:basedOn w:val="DefaultParagraphFont"/>
     <w:link w:val="Heading3"/>
     <w:uiPriority w:val="9"/>
-    <w:semiHidden/>
     <w:rsid w:val="00BF406F"/>
     <w:rPr>
       <w:rFonts w:eastAsiaTheme="majorEastAsia" w:cstheme="majorBidi"/>

</xml_diff>